<commit_message>
sprint 3 drawing experience and fix doc
</commit_message>
<xml_diff>
--- a/Documents/Meeting Minutes/2015-02-01-en.docx
+++ b/Documents/Meeting Minutes/2015-02-01-en.docx
@@ -769,6 +769,78 @@
         </w:rPr>
         <w:t xml:space="preserve"> </w:t>
       </w:r>
+      <w:r>
+        <w:rPr>
+          <w:rFonts w:ascii="Times New Roman" w:eastAsia="Times New Roman" w:hAnsi="Times New Roman" w:cs="Times New Roman"/>
+          <w:sz w:val="24"/>
+        </w:rPr>
+        <w:t>In addition, all files produced by the members are stored in the directory "/www/html</w:t>
+      </w:r>
+      <w:r>
+        <w:rPr>
+          <w:rFonts w:ascii="Times New Roman" w:eastAsia="Times New Roman" w:hAnsi="Times New Roman" w:cs="Times New Roman"/>
+          <w:sz w:val="24"/>
+        </w:rPr>
+        <w:t>.”</w:t>
+      </w:r>
+      <w:r>
+        <w:rPr>
+          <w:rFonts w:ascii="Times New Roman" w:eastAsia="Times New Roman" w:hAnsi="Times New Roman" w:cs="Times New Roman"/>
+          <w:sz w:val="24"/>
+        </w:rPr>
+        <w:t xml:space="preserve"> </w:t>
+      </w:r>
+    </w:p>
+    <w:p>
+      <w:pPr>
+        <w:spacing w:before="120" w:after="0" w:line="240" w:lineRule="auto"/>
+        <w:jc w:val="both"/>
+        <w:rPr>
+          <w:rFonts w:ascii="Times New Roman" w:eastAsia="Times New Roman" w:hAnsi="Times New Roman" w:cs="Times New Roman"/>
+          <w:b/>
+          <w:sz w:val="24"/>
+        </w:rPr>
+      </w:pPr>
+      <w:r>
+        <w:rPr>
+          <w:rFonts w:ascii="Times New Roman" w:eastAsia="Times New Roman" w:hAnsi="Times New Roman" w:cs="Times New Roman"/>
+          <w:b/>
+          <w:sz w:val="24"/>
+        </w:rPr>
+        <w:t>Design the entire interface</w:t>
+      </w:r>
+    </w:p>
+    <w:p>
+      <w:pPr>
+        <w:spacing w:after="0" w:line="240" w:lineRule="auto"/>
+        <w:jc w:val="both"/>
+        <w:rPr>
+          <w:rFonts w:ascii="Times New Roman" w:eastAsia="Times New Roman" w:hAnsi="Times New Roman" w:cs="Times New Roman"/>
+          <w:b/>
+          <w:sz w:val="24"/>
+        </w:rPr>
+      </w:pPr>
+      <w:r>
+        <w:rPr>
+          <w:rFonts w:ascii="Times New Roman" w:eastAsia="Times New Roman" w:hAnsi="Times New Roman" w:cs="Times New Roman"/>
+          <w:sz w:val="24"/>
+        </w:rPr>
+        <w:t>The interfaces are unified in the hand drawings delivered to each members to undertake the corresponding section.</w:t>
+      </w:r>
+      <w:r>
+        <w:rPr>
+          <w:rFonts w:ascii="Times New Roman" w:eastAsia="Times New Roman" w:hAnsi="Times New Roman" w:cs="Times New Roman"/>
+          <w:sz w:val="24"/>
+        </w:rPr>
+        <w:t xml:space="preserve"> </w:t>
+      </w:r>
+      <w:r>
+        <w:rPr>
+          <w:rFonts w:ascii="Times New Roman" w:eastAsia="Times New Roman" w:hAnsi="Times New Roman" w:cs="Times New Roman"/>
+          <w:sz w:val="24"/>
+        </w:rPr>
+        <w:t>The design details is conta</w:t>
+      </w:r>
       <w:bookmarkStart w:id="0" w:name="_GoBack"/>
       <w:bookmarkEnd w:id="0"/>
       <w:r>
@@ -776,14 +848,14 @@
           <w:rFonts w:ascii="Times New Roman" w:eastAsia="Times New Roman" w:hAnsi="Times New Roman" w:cs="Times New Roman"/>
           <w:sz w:val="24"/>
         </w:rPr>
-        <w:t>In addition, all files produced by the members are stored in the directory "/www/html".</w:t>
-      </w:r>
-      <w:r>
-        <w:rPr>
-          <w:rFonts w:ascii="Times New Roman" w:eastAsia="Times New Roman" w:hAnsi="Times New Roman" w:cs="Times New Roman"/>
-          <w:sz w:val="24"/>
-        </w:rPr>
-        <w:t xml:space="preserve"> </w:t>
+        <w:t>ined in two files "design-vi.xlsx" and "design-en.xlsx</w:t>
+      </w:r>
+      <w:r>
+        <w:rPr>
+          <w:rFonts w:ascii="Times New Roman" w:eastAsia="Times New Roman" w:hAnsi="Times New Roman" w:cs="Times New Roman"/>
+          <w:sz w:val="24"/>
+        </w:rPr>
+        <w:t>.”</w:t>
       </w:r>
     </w:p>
     <w:p>
@@ -802,7 +874,7 @@
           <w:b/>
           <w:sz w:val="24"/>
         </w:rPr>
-        <w:t>Design the entire interface</w:t>
+        <w:t>Assign tasks for each member</w:t>
       </w:r>
     </w:p>
     <w:p>
@@ -811,73 +883,22 @@
         <w:jc w:val="both"/>
         <w:rPr>
           <w:rFonts w:ascii="Times New Roman" w:eastAsia="Times New Roman" w:hAnsi="Times New Roman" w:cs="Times New Roman"/>
-          <w:b/>
-          <w:sz w:val="24"/>
-        </w:rPr>
-      </w:pPr>
-      <w:r>
-        <w:rPr>
-          <w:rFonts w:ascii="Times New Roman" w:eastAsia="Times New Roman" w:hAnsi="Times New Roman" w:cs="Times New Roman"/>
-          <w:sz w:val="24"/>
-        </w:rPr>
-        <w:t>The interfaces are unified in the hand drawings delivered to each members to undertake the corresponding section.</w:t>
-      </w:r>
-      <w:r>
-        <w:rPr>
-          <w:rFonts w:ascii="Times New Roman" w:eastAsia="Times New Roman" w:hAnsi="Times New Roman" w:cs="Times New Roman"/>
-          <w:sz w:val="24"/>
-        </w:rPr>
-        <w:t xml:space="preserve"> </w:t>
-      </w:r>
-      <w:r>
-        <w:rPr>
-          <w:rFonts w:ascii="Times New Roman" w:eastAsia="Times New Roman" w:hAnsi="Times New Roman" w:cs="Times New Roman"/>
-          <w:sz w:val="24"/>
-        </w:rPr>
-        <w:t>The design details is contained in two files "design-vi.xlsx" and "design-en.xlsx"</w:t>
-      </w:r>
-      <w:r>
-        <w:rPr>
-          <w:rFonts w:ascii="Times New Roman" w:eastAsia="Times New Roman" w:hAnsi="Times New Roman" w:cs="Times New Roman"/>
-          <w:sz w:val="24"/>
-        </w:rPr>
-        <w:t>.</w:t>
-      </w:r>
-    </w:p>
-    <w:p>
-      <w:pPr>
-        <w:spacing w:before="120" w:after="0" w:line="240" w:lineRule="auto"/>
-        <w:jc w:val="both"/>
-        <w:rPr>
-          <w:rFonts w:ascii="Times New Roman" w:eastAsia="Times New Roman" w:hAnsi="Times New Roman" w:cs="Times New Roman"/>
-          <w:b/>
-          <w:sz w:val="24"/>
-        </w:rPr>
-      </w:pPr>
-      <w:r>
-        <w:rPr>
-          <w:rFonts w:ascii="Times New Roman" w:eastAsia="Times New Roman" w:hAnsi="Times New Roman" w:cs="Times New Roman"/>
-          <w:b/>
-          <w:sz w:val="24"/>
-        </w:rPr>
-        <w:t>Assign tasks for each member</w:t>
-      </w:r>
-    </w:p>
-    <w:p>
-      <w:pPr>
-        <w:spacing w:after="0" w:line="240" w:lineRule="auto"/>
-        <w:jc w:val="both"/>
-        <w:rPr>
-          <w:rFonts w:ascii="Times New Roman" w:eastAsia="Times New Roman" w:hAnsi="Times New Roman" w:cs="Times New Roman"/>
-          <w:sz w:val="24"/>
-        </w:rPr>
-      </w:pPr>
-      <w:r>
-        <w:rPr>
-          <w:rFonts w:ascii="Times New Roman" w:eastAsia="Times New Roman" w:hAnsi="Times New Roman" w:cs="Times New Roman"/>
-          <w:sz w:val="24"/>
-        </w:rPr>
-        <w:t>All stories was created on the project management site (Pivotal Tracker) and have been assigned to each member.</w:t>
+          <w:sz w:val="24"/>
+        </w:rPr>
+      </w:pPr>
+      <w:r>
+        <w:rPr>
+          <w:rFonts w:ascii="Times New Roman" w:eastAsia="Times New Roman" w:hAnsi="Times New Roman" w:cs="Times New Roman"/>
+          <w:sz w:val="24"/>
+        </w:rPr>
+        <w:t>All stories were</w:t>
+      </w:r>
+      <w:r>
+        <w:rPr>
+          <w:rFonts w:ascii="Times New Roman" w:eastAsia="Times New Roman" w:hAnsi="Times New Roman" w:cs="Times New Roman"/>
+          <w:sz w:val="24"/>
+        </w:rPr>
+        <w:t xml:space="preserve"> created on the project management site (Pivotal Tracker) and have been assigned to each member.</w:t>
       </w:r>
     </w:p>
     <w:p>

</xml_diff>